<commit_message>
centroid repulsive made diff for all obstacles
</commit_message>
<xml_diff>
--- a/documentation.docx
+++ b/documentation.docx
@@ -150,6 +150,370 @@
       </w:pPr>
       <w:r>
         <w:rPr/>
+        <w:t xml:space="preserve">(a) </w:t>
+      </w:r>
+    </w:p>
+    <w:p>
+      <w:pPr>
+        <w:pStyle w:val="Normal"/>
+        <w:rPr/>
+      </w:pPr>
+      <w:r>
+        <w:rPr/>
+      </w:r>
+    </w:p>
+    <w:p>
+      <w:pPr>
+        <w:pStyle w:val="Normal"/>
+        <w:rPr/>
+      </w:pPr>
+      <w:r>
+        <w:rPr/>
+        <w:t>i. Vector field</w:t>
+      </w:r>
+    </w:p>
+    <w:p>
+      <w:pPr>
+        <w:pStyle w:val="Normal"/>
+        <w:rPr/>
+      </w:pPr>
+      <w:r>
+        <w:drawing>
+          <wp:anchor behindDoc="0" distT="0" distB="0" distL="0" distR="0" simplePos="0" locked="0" layoutInCell="1" allowOverlap="1" relativeHeight="7">
+            <wp:simplePos x="0" y="0"/>
+            <wp:positionH relativeFrom="column">
+              <wp:align>center</wp:align>
+            </wp:positionH>
+            <wp:positionV relativeFrom="paragraph">
+              <wp:posOffset>635</wp:posOffset>
+            </wp:positionV>
+            <wp:extent cx="6332220" cy="3383280"/>
+            <wp:effectExtent l="0" t="0" r="0" b="0"/>
+            <wp:wrapSquare wrapText="largest"/>
+            <wp:docPr id="1" name="Image6" descr=""/>
+            <wp:cNvGraphicFramePr>
+              <a:graphicFrameLocks xmlns:a="http://schemas.openxmlformats.org/drawingml/2006/main" noChangeAspect="1"/>
+            </wp:cNvGraphicFramePr>
+            <a:graphic xmlns:a="http://schemas.openxmlformats.org/drawingml/2006/main">
+              <a:graphicData uri="http://schemas.openxmlformats.org/drawingml/2006/picture">
+                <pic:pic xmlns:pic="http://schemas.openxmlformats.org/drawingml/2006/picture">
+                  <pic:nvPicPr>
+                    <pic:cNvPr id="1" name="Image6" descr=""/>
+                    <pic:cNvPicPr>
+                      <a:picLocks noChangeAspect="1" noChangeArrowheads="1"/>
+                    </pic:cNvPicPr>
+                  </pic:nvPicPr>
+                  <pic:blipFill>
+                    <a:blip r:embed="rId2"/>
+                    <a:stretch>
+                      <a:fillRect/>
+                    </a:stretch>
+                  </pic:blipFill>
+                  <pic:spPr bwMode="auto">
+                    <a:xfrm>
+                      <a:off x="0" y="0"/>
+                      <a:ext cx="6332220" cy="3383280"/>
+                    </a:xfrm>
+                    <a:prstGeom prst="rect">
+                      <a:avLst/>
+                    </a:prstGeom>
+                  </pic:spPr>
+                </pic:pic>
+              </a:graphicData>
+            </a:graphic>
+          </wp:anchor>
+        </w:drawing>
+      </w:r>
+      <w:r>
+        <w:rPr/>
+        <w:t>i</w:t>
+      </w:r>
+      <w:r>
+        <w:rPr/>
+        <w:t>i.</w:t>
+      </w:r>
+    </w:p>
+    <w:p>
+      <w:pPr>
+        <w:pStyle w:val="Normal"/>
+        <w:rPr/>
+      </w:pPr>
+      <w:r>
+        <w:rPr/>
+      </w:r>
+    </w:p>
+    <w:p>
+      <w:pPr>
+        <w:pStyle w:val="Normal"/>
+        <w:rPr/>
+      </w:pPr>
+      <w:r>
+        <w:rPr/>
+        <w:t>iii. Path</w:t>
+      </w:r>
+    </w:p>
+    <w:p>
+      <w:pPr>
+        <w:pStyle w:val="Normal"/>
+        <w:rPr/>
+      </w:pPr>
+      <w:r>
+        <w:rPr/>
+      </w:r>
+    </w:p>
+    <w:p>
+      <w:pPr>
+        <w:pStyle w:val="Normal"/>
+        <w:rPr/>
+      </w:pPr>
+      <w:r>
+        <w:drawing>
+          <wp:anchor behindDoc="0" distT="0" distB="0" distL="0" distR="0" simplePos="0" locked="0" layoutInCell="1" allowOverlap="1" relativeHeight="8">
+            <wp:simplePos x="0" y="0"/>
+            <wp:positionH relativeFrom="column">
+              <wp:align>center</wp:align>
+            </wp:positionH>
+            <wp:positionV relativeFrom="paragraph">
+              <wp:posOffset>635</wp:posOffset>
+            </wp:positionV>
+            <wp:extent cx="6332220" cy="3736340"/>
+            <wp:effectExtent l="0" t="0" r="0" b="0"/>
+            <wp:wrapSquare wrapText="largest"/>
+            <wp:docPr id="2" name="Image7" descr=""/>
+            <wp:cNvGraphicFramePr>
+              <a:graphicFrameLocks xmlns:a="http://schemas.openxmlformats.org/drawingml/2006/main" noChangeAspect="1"/>
+            </wp:cNvGraphicFramePr>
+            <a:graphic xmlns:a="http://schemas.openxmlformats.org/drawingml/2006/main">
+              <a:graphicData uri="http://schemas.openxmlformats.org/drawingml/2006/picture">
+                <pic:pic xmlns:pic="http://schemas.openxmlformats.org/drawingml/2006/picture">
+                  <pic:nvPicPr>
+                    <pic:cNvPr id="2" name="Image7" descr=""/>
+                    <pic:cNvPicPr>
+                      <a:picLocks noChangeAspect="1" noChangeArrowheads="1"/>
+                    </pic:cNvPicPr>
+                  </pic:nvPicPr>
+                  <pic:blipFill>
+                    <a:blip r:embed="rId3"/>
+                    <a:stretch>
+                      <a:fillRect/>
+                    </a:stretch>
+                  </pic:blipFill>
+                  <pic:spPr bwMode="auto">
+                    <a:xfrm>
+                      <a:off x="0" y="0"/>
+                      <a:ext cx="6332220" cy="3736340"/>
+                    </a:xfrm>
+                    <a:prstGeom prst="rect">
+                      <a:avLst/>
+                    </a:prstGeom>
+                  </pic:spPr>
+                </pic:pic>
+              </a:graphicData>
+            </a:graphic>
+          </wp:anchor>
+        </w:drawing>
+      </w:r>
+      <w:r>
+        <w:rPr/>
+        <w:t>i</w:t>
+      </w:r>
+      <w:r>
+        <w:rPr/>
+        <w:t xml:space="preserve">v. </w:t>
+      </w:r>
+      <w:r>
+        <w:rPr/>
+        <w:t>L</w:t>
+      </w:r>
+      <w:r>
+        <w:rPr/>
+        <w:t>ength of the path is 10.093 units.</w:t>
+      </w:r>
+    </w:p>
+    <w:p>
+      <w:pPr>
+        <w:pStyle w:val="Normal"/>
+        <w:rPr/>
+      </w:pPr>
+      <w:r>
+        <w:rPr/>
+      </w:r>
+    </w:p>
+    <w:p>
+      <w:pPr>
+        <w:pStyle w:val="Normal"/>
+        <w:rPr/>
+      </w:pPr>
+      <w:r>
+        <w:rPr/>
+        <w:t>v. No</w:t>
+      </w:r>
+    </w:p>
+    <w:p>
+      <w:pPr>
+        <w:pStyle w:val="Normal"/>
+        <w:rPr/>
+      </w:pPr>
+      <w:r>
+        <w:rPr/>
+      </w:r>
+    </w:p>
+    <w:p>
+      <w:pPr>
+        <w:pStyle w:val="Normal"/>
+        <w:rPr/>
+      </w:pPr>
+      <w:r>
+        <w:rPr/>
+        <w:t>(b)</w:t>
+      </w:r>
+    </w:p>
+    <w:p>
+      <w:pPr>
+        <w:pStyle w:val="Normal"/>
+        <w:rPr/>
+      </w:pPr>
+      <w:r>
+        <w:rPr/>
+      </w:r>
+    </w:p>
+    <w:p>
+      <w:pPr>
+        <w:pStyle w:val="Normal"/>
+        <w:rPr/>
+      </w:pPr>
+      <w:r>
+        <w:rPr/>
+        <w:t xml:space="preserve">i. d*=1 </w:t>
+      </w:r>
+      <w:bookmarkStart w:id="0" w:name="__DdeLink__30_2011292106"/>
+      <w:r>
+        <w:rPr/>
+        <w:t>(scale=33.3)</w:t>
+      </w:r>
+      <w:bookmarkEnd w:id="0"/>
+    </w:p>
+    <w:p>
+      <w:pPr>
+        <w:pStyle w:val="Normal"/>
+        <w:rPr/>
+      </w:pPr>
+      <w:r>
+        <w:rPr/>
+        <w:t xml:space="preserve">   </w:t>
+      </w:r>
+      <w:r>
+        <w:rPr/>
+        <w:t>Q*=[1,1,1,1,1] (scale=25)</w:t>
+      </w:r>
+    </w:p>
+    <w:p>
+      <w:pPr>
+        <w:pStyle w:val="Normal"/>
+        <w:rPr/>
+      </w:pPr>
+      <w:r>
+        <w:rPr/>
+        <w:t xml:space="preserve">   </w:t>
+      </w:r>
+      <w:r>
+        <w:rPr/>
+        <w:t>centroid=7 (scale=1000)</w:t>
+      </w:r>
+    </w:p>
+    <w:p>
+      <w:pPr>
+        <w:pStyle w:val="Normal"/>
+        <w:rPr/>
+      </w:pPr>
+      <w:r>
+        <w:rPr/>
+      </w:r>
+    </w:p>
+    <w:p>
+      <w:pPr>
+        <w:pStyle w:val="Normal"/>
+        <w:rPr/>
+      </w:pPr>
+      <w:r>
+        <w:rPr/>
+        <w:t>ii.</w:t>
+      </w:r>
+    </w:p>
+    <w:p>
+      <w:pPr>
+        <w:pStyle w:val="Normal"/>
+        <w:rPr/>
+      </w:pPr>
+      <w:r>
+        <w:drawing>
+          <wp:anchor behindDoc="0" distT="0" distB="0" distL="0" distR="0" simplePos="0" locked="0" layoutInCell="1" allowOverlap="1" relativeHeight="9">
+            <wp:simplePos x="0" y="0"/>
+            <wp:positionH relativeFrom="column">
+              <wp:align>center</wp:align>
+            </wp:positionH>
+            <wp:positionV relativeFrom="paragraph">
+              <wp:posOffset>19050</wp:posOffset>
+            </wp:positionV>
+            <wp:extent cx="6332220" cy="3736340"/>
+            <wp:effectExtent l="0" t="0" r="0" b="0"/>
+            <wp:wrapSquare wrapText="largest"/>
+            <wp:docPr id="3" name="Image8" descr=""/>
+            <wp:cNvGraphicFramePr>
+              <a:graphicFrameLocks xmlns:a="http://schemas.openxmlformats.org/drawingml/2006/main" noChangeAspect="1"/>
+            </wp:cNvGraphicFramePr>
+            <a:graphic xmlns:a="http://schemas.openxmlformats.org/drawingml/2006/main">
+              <a:graphicData uri="http://schemas.openxmlformats.org/drawingml/2006/picture">
+                <pic:pic xmlns:pic="http://schemas.openxmlformats.org/drawingml/2006/picture">
+                  <pic:nvPicPr>
+                    <pic:cNvPr id="3" name="Image8" descr=""/>
+                    <pic:cNvPicPr>
+                      <a:picLocks noChangeAspect="1" noChangeArrowheads="1"/>
+                    </pic:cNvPicPr>
+                  </pic:nvPicPr>
+                  <pic:blipFill>
+                    <a:blip r:embed="rId4"/>
+                    <a:stretch>
+                      <a:fillRect/>
+                    </a:stretch>
+                  </pic:blipFill>
+                  <pic:spPr bwMode="auto">
+                    <a:xfrm>
+                      <a:off x="0" y="0"/>
+                      <a:ext cx="6332220" cy="3736340"/>
+                    </a:xfrm>
+                    <a:prstGeom prst="rect">
+                      <a:avLst/>
+                    </a:prstGeom>
+                  </pic:spPr>
+                </pic:pic>
+              </a:graphicData>
+            </a:graphic>
+          </wp:anchor>
+        </w:drawing>
+      </w:r>
+      <w:r>
+        <w:rPr/>
+        <w:t>iii. Length of the path is 21.542 units</w:t>
+      </w:r>
+    </w:p>
+    <w:p>
+      <w:pPr>
+        <w:pStyle w:val="Normal"/>
+        <w:rPr/>
+      </w:pPr>
+      <w:r>
+        <w:rPr/>
+      </w:r>
+    </w:p>
+    <w:p>
+      <w:pPr>
+        <w:pStyle w:val="Normal"/>
+        <w:rPr/>
+      </w:pPr>
+      <w:r>
+        <w:rPr/>
+        <w:t>iv. No</w:t>
       </w:r>
     </w:p>
     <w:p>
@@ -209,7 +573,7 @@
             <wp:extent cx="1904365" cy="1904365"/>
             <wp:effectExtent l="0" t="0" r="0" b="0"/>
             <wp:wrapSquare wrapText="largest"/>
-            <wp:docPr id="1" name="Image1" descr=""/>
+            <wp:docPr id="4" name="Image1" descr=""/>
             <wp:cNvGraphicFramePr>
               <a:graphicFrameLocks xmlns:a="http://schemas.openxmlformats.org/drawingml/2006/main" noChangeAspect="1"/>
             </wp:cNvGraphicFramePr>
@@ -217,13 +581,13 @@
               <a:graphicData uri="http://schemas.openxmlformats.org/drawingml/2006/picture">
                 <pic:pic xmlns:pic="http://schemas.openxmlformats.org/drawingml/2006/picture">
                   <pic:nvPicPr>
-                    <pic:cNvPr id="1" name="Image1" descr=""/>
+                    <pic:cNvPr id="4" name="Image1" descr=""/>
                     <pic:cNvPicPr>
                       <a:picLocks noChangeAspect="1" noChangeArrowheads="1"/>
                     </pic:cNvPicPr>
                   </pic:nvPicPr>
                   <pic:blipFill>
-                    <a:blip r:embed="rId2"/>
+                    <a:blip r:embed="rId5"/>
                     <a:stretch>
                       <a:fillRect/>
                     </a:stretch>
@@ -263,7 +627,7 @@
             <wp:extent cx="6332220" cy="2348865"/>
             <wp:effectExtent l="0" t="0" r="0" b="0"/>
             <wp:wrapSquare wrapText="largest"/>
-            <wp:docPr id="2" name="Image2" descr=""/>
+            <wp:docPr id="5" name="Image2" descr=""/>
             <wp:cNvGraphicFramePr>
               <a:graphicFrameLocks xmlns:a="http://schemas.openxmlformats.org/drawingml/2006/main" noChangeAspect="1"/>
             </wp:cNvGraphicFramePr>
@@ -271,13 +635,13 @@
               <a:graphicData uri="http://schemas.openxmlformats.org/drawingml/2006/picture">
                 <pic:pic xmlns:pic="http://schemas.openxmlformats.org/drawingml/2006/picture">
                   <pic:nvPicPr>
-                    <pic:cNvPr id="2" name="Image2" descr=""/>
+                    <pic:cNvPr id="5" name="Image2" descr=""/>
                     <pic:cNvPicPr>
                       <a:picLocks noChangeAspect="1" noChangeArrowheads="1"/>
                     </pic:cNvPicPr>
                   </pic:nvPicPr>
                   <pic:blipFill>
-                    <a:blip r:embed="rId3"/>
+                    <a:blip r:embed="rId6"/>
                     <a:stretch>
                       <a:fillRect/>
                     </a:stretch>
@@ -521,7 +885,7 @@
             <wp:extent cx="3201035" cy="2336800"/>
             <wp:effectExtent l="0" t="0" r="0" b="0"/>
             <wp:wrapSquare wrapText="largest"/>
-            <wp:docPr id="3" name="Image3" descr=""/>
+            <wp:docPr id="6" name="Image3" descr=""/>
             <wp:cNvGraphicFramePr>
               <a:graphicFrameLocks xmlns:a="http://schemas.openxmlformats.org/drawingml/2006/main" noChangeAspect="1"/>
             </wp:cNvGraphicFramePr>
@@ -529,13 +893,13 @@
               <a:graphicData uri="http://schemas.openxmlformats.org/drawingml/2006/picture">
                 <pic:pic xmlns:pic="http://schemas.openxmlformats.org/drawingml/2006/picture">
                   <pic:nvPicPr>
-                    <pic:cNvPr id="3" name="Image3" descr=""/>
+                    <pic:cNvPr id="6" name="Image3" descr=""/>
                     <pic:cNvPicPr>
                       <a:picLocks noChangeAspect="1" noChangeArrowheads="1"/>
                     </pic:cNvPicPr>
                   </pic:nvPicPr>
                   <pic:blipFill>
-                    <a:blip r:embed="rId4"/>
+                    <a:blip r:embed="rId7"/>
                     <a:srcRect l="14862" t="6581" r="13162" b="4350"/>
                     <a:stretch>
                       <a:fillRect/>
@@ -741,7 +1105,7 @@
             <wp:extent cx="3263265" cy="3263265"/>
             <wp:effectExtent l="0" t="0" r="0" b="0"/>
             <wp:wrapSquare wrapText="largest"/>
-            <wp:docPr id="4" name="Image4" descr=""/>
+            <wp:docPr id="7" name="Image4" descr=""/>
             <wp:cNvGraphicFramePr>
               <a:graphicFrameLocks xmlns:a="http://schemas.openxmlformats.org/drawingml/2006/main" noChangeAspect="1"/>
             </wp:cNvGraphicFramePr>
@@ -749,13 +1113,13 @@
               <a:graphicData uri="http://schemas.openxmlformats.org/drawingml/2006/picture">
                 <pic:pic xmlns:pic="http://schemas.openxmlformats.org/drawingml/2006/picture">
                   <pic:nvPicPr>
-                    <pic:cNvPr id="4" name="Image4" descr=""/>
+                    <pic:cNvPr id="7" name="Image4" descr=""/>
                     <pic:cNvPicPr>
                       <a:picLocks noChangeAspect="1" noChangeArrowheads="1"/>
                     </pic:cNvPicPr>
                   </pic:nvPicPr>
                   <pic:blipFill>
-                    <a:blip r:embed="rId5"/>
+                    <a:blip r:embed="rId8"/>
                     <a:stretch>
                       <a:fillRect/>
                     </a:stretch>
@@ -957,7 +1321,7 @@
             <wp:extent cx="6332220" cy="3383280"/>
             <wp:effectExtent l="0" t="0" r="0" b="0"/>
             <wp:wrapSquare wrapText="largest"/>
-            <wp:docPr id="5" name="Image5" descr=""/>
+            <wp:docPr id="8" name="Image5" descr=""/>
             <wp:cNvGraphicFramePr>
               <a:graphicFrameLocks xmlns:a="http://schemas.openxmlformats.org/drawingml/2006/main" noChangeAspect="1"/>
             </wp:cNvGraphicFramePr>
@@ -965,13 +1329,13 @@
               <a:graphicData uri="http://schemas.openxmlformats.org/drawingml/2006/picture">
                 <pic:pic xmlns:pic="http://schemas.openxmlformats.org/drawingml/2006/picture">
                   <pic:nvPicPr>
-                    <pic:cNvPr id="5" name="Image5" descr=""/>
+                    <pic:cNvPr id="8" name="Image5" descr=""/>
                     <pic:cNvPicPr>
                       <a:picLocks noChangeAspect="1" noChangeArrowheads="1"/>
                     </pic:cNvPicPr>
                   </pic:nvPicPr>
                   <pic:blipFill>
-                    <a:blip r:embed="rId6"/>
+                    <a:blip r:embed="rId9"/>
                     <a:stretch>
                       <a:fillRect/>
                     </a:stretch>
@@ -999,6 +1363,7 @@
       <w:pgNumType w:fmt="decimal"/>
       <w:formProt w:val="false"/>
       <w:textDirection w:val="lrTb"/>
+      <w:docGrid w:type="default" w:linePitch="100" w:charSpace="0"/>
     </w:sectPr>
   </w:body>
 </w:document>
@@ -1011,15 +1376,13 @@
       <w:rPr>
         <w:rFonts w:ascii="Liberation Serif" w:hAnsi="Liberation Serif" w:eastAsia="Noto Sans CJK SC" w:cs="Lohit Devanagari"/>
         <w:kern w:val="2"/>
-        <w:sz w:val="24"/>
+        <w:sz w:val="20"/>
         <w:szCs w:val="24"/>
         <w:lang w:val="en-US" w:eastAsia="zh-CN" w:bidi="hi-IN"/>
       </w:rPr>
     </w:rPrDefault>
     <w:pPrDefault>
-      <w:pPr>
-        <w:widowControl/>
-      </w:pPr>
+      <w:pPr/>
     </w:pPrDefault>
   </w:docDefaults>
   <w:style w:type="paragraph" w:styleId="Normal">
@@ -1027,6 +1390,8 @@
     <w:qFormat/>
     <w:pPr>
       <w:widowControl/>
+      <w:bidi w:val="0"/>
+      <w:jc w:val="left"/>
     </w:pPr>
     <w:rPr>
       <w:rFonts w:ascii="Liberation Serif" w:hAnsi="Liberation Serif" w:eastAsia="Noto Sans CJK SC" w:cs="Lohit Devanagari"/>

</xml_diff>

<commit_message>
workspace 2 path found
</commit_message>
<xml_diff>
--- a/documentation.docx
+++ b/documentation.docx
@@ -179,7 +179,7 @@
       </w:pPr>
       <w:r>
         <w:drawing>
-          <wp:anchor behindDoc="0" distT="0" distB="0" distL="0" distR="0" simplePos="0" locked="0" layoutInCell="1" allowOverlap="1" relativeHeight="7">
+          <wp:anchor behindDoc="0" distT="0" distB="0" distL="0" distR="0" simplePos="0" locked="0" layoutInCell="1" allowOverlap="1" relativeHeight="5">
             <wp:simplePos x="0" y="0"/>
             <wp:positionH relativeFrom="column">
               <wp:align>center</wp:align>
@@ -268,7 +268,7 @@
       </w:pPr>
       <w:r>
         <w:drawing>
-          <wp:anchor behindDoc="0" distT="0" distB="0" distL="0" distR="0" simplePos="0" locked="0" layoutInCell="1" allowOverlap="1" relativeHeight="8">
+          <wp:anchor behindDoc="0" distT="0" distB="0" distL="0" distR="0" simplePos="0" locked="0" layoutInCell="1" allowOverlap="1" relativeHeight="6">
             <wp:simplePos x="0" y="0"/>
             <wp:positionH relativeFrom="column">
               <wp:align>center</wp:align>
@@ -319,15 +319,7 @@
       </w:r>
       <w:r>
         <w:rPr/>
-        <w:t xml:space="preserve">v. </w:t>
-      </w:r>
-      <w:r>
-        <w:rPr/>
-        <w:t>L</w:t>
-      </w:r>
-      <w:r>
-        <w:rPr/>
-        <w:t>ength of the path is 10.093 units.</w:t>
+        <w:t>v. Length of the path is 10.093 units.</w:t>
       </w:r>
     </w:p>
     <w:p>
@@ -365,7 +357,11 @@
       </w:pPr>
       <w:r>
         <w:rPr/>
-        <w:t>(b)</w:t>
+        <w:t xml:space="preserve">(b) </w:t>
+      </w:r>
+      <w:r>
+        <w:rPr/>
+        <w:t>Workspace 1</w:t>
       </w:r>
     </w:p>
     <w:p>
@@ -427,33 +423,14 @@
         <w:rPr/>
       </w:pPr>
       <w:r>
-        <w:rPr/>
-      </w:r>
-    </w:p>
-    <w:p>
-      <w:pPr>
-        <w:pStyle w:val="Normal"/>
-        <w:rPr/>
-      </w:pPr>
-      <w:r>
-        <w:rPr/>
-        <w:t>ii.</w:t>
-      </w:r>
-    </w:p>
-    <w:p>
-      <w:pPr>
-        <w:pStyle w:val="Normal"/>
-        <w:rPr/>
-      </w:pPr>
-      <w:r>
         <w:drawing>
-          <wp:anchor behindDoc="0" distT="0" distB="0" distL="0" distR="0" simplePos="0" locked="0" layoutInCell="1" allowOverlap="1" relativeHeight="9">
+          <wp:anchor behindDoc="0" distT="0" distB="0" distL="0" distR="0" simplePos="0" locked="0" layoutInCell="1" allowOverlap="1" relativeHeight="8">
             <wp:simplePos x="0" y="0"/>
             <wp:positionH relativeFrom="column">
               <wp:align>center</wp:align>
             </wp:positionH>
             <wp:positionV relativeFrom="paragraph">
-              <wp:posOffset>19050</wp:posOffset>
+              <wp:posOffset>3303270</wp:posOffset>
             </wp:positionV>
             <wp:extent cx="6332220" cy="3736340"/>
             <wp:effectExtent l="0" t="0" r="0" b="0"/>
@@ -494,6 +471,25 @@
       </w:r>
       <w:r>
         <w:rPr/>
+        <w:t>ii.</w:t>
+      </w:r>
+    </w:p>
+    <w:p>
+      <w:pPr>
+        <w:pStyle w:val="Normal"/>
+        <w:rPr/>
+      </w:pPr>
+      <w:r>
+        <w:rPr/>
+      </w:r>
+    </w:p>
+    <w:p>
+      <w:pPr>
+        <w:pStyle w:val="Normal"/>
+        <w:rPr/>
+      </w:pPr>
+      <w:r>
+        <w:rPr/>
         <w:t>iii. Length of the path is 21.542 units</w:t>
       </w:r>
     </w:p>
@@ -532,26 +528,89 @@
       </w:pPr>
       <w:r>
         <w:rPr/>
-        <w:t>Exercise 3.</w:t>
-      </w:r>
-    </w:p>
-    <w:p>
-      <w:pPr>
-        <w:pStyle w:val="Normal"/>
-        <w:rPr/>
-      </w:pPr>
-      <w:r>
-        <w:rPr/>
-      </w:r>
-    </w:p>
-    <w:p>
-      <w:pPr>
-        <w:pStyle w:val="Normal"/>
-        <w:rPr/>
-      </w:pPr>
-      <w:r>
-        <w:rPr/>
-        <w:t>(a) Plot the paths generated by the planner. (Assume the robot transverses the adjacent cells using a line that connects their centers.)</w:t>
+        <w:t>(b) Workspace 2</w:t>
+      </w:r>
+    </w:p>
+    <w:p>
+      <w:pPr>
+        <w:pStyle w:val="Normal"/>
+        <w:rPr/>
+      </w:pPr>
+      <w:r>
+        <w:rPr/>
+      </w:r>
+    </w:p>
+    <w:p>
+      <w:pPr>
+        <w:pStyle w:val="Normal"/>
+        <w:rPr/>
+      </w:pPr>
+      <w:r>
+        <w:rPr/>
+        <w:t>i. d*=10 (scale=3)</w:t>
+      </w:r>
+    </w:p>
+    <w:p>
+      <w:pPr>
+        <w:pStyle w:val="Normal"/>
+        <w:rPr/>
+      </w:pPr>
+      <w:r>
+        <w:rPr/>
+        <w:t xml:space="preserve">   </w:t>
+      </w:r>
+      <w:r>
+        <w:rPr/>
+        <w:t>Q*=</w:t>
+      </w:r>
+      <w:r>
+        <w:rPr/>
+        <w:t>[4,4,0.1,0.1,0.1,0.1,0.1,0.1,0.1] (scale</w:t>
+      </w:r>
+      <w:r>
+        <w:rPr/>
+        <w:t>=200</w:t>
+      </w:r>
+      <w:r>
+        <w:rPr/>
+        <w:t>)</w:t>
+      </w:r>
+    </w:p>
+    <w:p>
+      <w:pPr>
+        <w:pStyle w:val="Normal"/>
+        <w:rPr/>
+      </w:pPr>
+      <w:r>
+        <w:rPr/>
+        <w:t xml:space="preserve">   </w:t>
+      </w:r>
+      <w:r>
+        <w:rPr/>
+        <w:t>centroid=</w:t>
+      </w:r>
+      <w:r>
+        <w:rPr/>
+        <w:t>[15,15,4,4,5,5,5,5,5] (scale=570)</w:t>
+      </w:r>
+    </w:p>
+    <w:p>
+      <w:pPr>
+        <w:pStyle w:val="Normal"/>
+        <w:rPr/>
+      </w:pPr>
+      <w:r>
+        <w:rPr/>
+      </w:r>
+    </w:p>
+    <w:p>
+      <w:pPr>
+        <w:pStyle w:val="Normal"/>
+        <w:rPr/>
+      </w:pPr>
+      <w:r>
+        <w:rPr/>
+        <w:t>ii.</w:t>
       </w:r>
     </w:p>
     <w:p>
@@ -562,18 +621,18 @@
       <w:r>
         <w:rPr/>
         <w:drawing>
-          <wp:anchor behindDoc="0" distT="0" distB="0" distL="0" distR="0" simplePos="0" locked="0" layoutInCell="1" allowOverlap="1" relativeHeight="2">
+          <wp:anchor behindDoc="0" distT="0" distB="0" distL="0" distR="0" simplePos="0" locked="0" layoutInCell="1" allowOverlap="1" relativeHeight="7">
             <wp:simplePos x="0" y="0"/>
             <wp:positionH relativeFrom="column">
-              <wp:align>center</wp:align>
+              <wp:posOffset>0</wp:posOffset>
             </wp:positionH>
             <wp:positionV relativeFrom="paragraph">
-              <wp:posOffset>88900</wp:posOffset>
+              <wp:posOffset>53340</wp:posOffset>
             </wp:positionV>
-            <wp:extent cx="1904365" cy="1904365"/>
+            <wp:extent cx="6332220" cy="3736340"/>
             <wp:effectExtent l="0" t="0" r="0" b="0"/>
             <wp:wrapSquare wrapText="largest"/>
-            <wp:docPr id="4" name="Image1" descr=""/>
+            <wp:docPr id="4" name="Image9" descr=""/>
             <wp:cNvGraphicFramePr>
               <a:graphicFrameLocks xmlns:a="http://schemas.openxmlformats.org/drawingml/2006/main" noChangeAspect="1"/>
             </wp:cNvGraphicFramePr>
@@ -581,7 +640,7 @@
               <a:graphicData uri="http://schemas.openxmlformats.org/drawingml/2006/picture">
                 <pic:pic xmlns:pic="http://schemas.openxmlformats.org/drawingml/2006/picture">
                   <pic:nvPicPr>
-                    <pic:cNvPr id="4" name="Image1" descr=""/>
+                    <pic:cNvPr id="4" name="Image9" descr=""/>
                     <pic:cNvPicPr>
                       <a:picLocks noChangeAspect="1" noChangeArrowheads="1"/>
                     </pic:cNvPicPr>
@@ -595,7 +654,7 @@
                   <pic:spPr bwMode="auto">
                     <a:xfrm>
                       <a:off x="0" y="0"/>
-                      <a:ext cx="1904365" cy="1904365"/>
+                      <a:ext cx="6332220" cy="3736340"/>
                     </a:xfrm>
                     <a:prstGeom prst="rect">
                       <a:avLst/>
@@ -615,19 +674,86 @@
       </w:pPr>
       <w:r>
         <w:rPr/>
+        <w:t>iii. Length of the path is 60.401 units</w:t>
+      </w:r>
+    </w:p>
+    <w:p>
+      <w:pPr>
+        <w:pStyle w:val="Normal"/>
+        <w:rPr/>
+      </w:pPr>
+      <w:r>
+        <w:rPr/>
+      </w:r>
+    </w:p>
+    <w:p>
+      <w:pPr>
+        <w:pStyle w:val="Normal"/>
+        <w:rPr/>
+      </w:pPr>
+      <w:r>
+        <w:rPr/>
+        <w:t>iv. No</w:t>
+      </w:r>
+    </w:p>
+    <w:p>
+      <w:pPr>
+        <w:pStyle w:val="Normal"/>
+        <w:rPr/>
+      </w:pPr>
+      <w:r>
+        <w:rPr/>
+      </w:r>
+    </w:p>
+    <w:p>
+      <w:pPr>
+        <w:pStyle w:val="Normal"/>
+        <w:rPr/>
+      </w:pPr>
+      <w:r>
+        <w:rPr/>
+        <w:t>Exercise 3.</w:t>
+      </w:r>
+    </w:p>
+    <w:p>
+      <w:pPr>
+        <w:pStyle w:val="Normal"/>
+        <w:rPr/>
+      </w:pPr>
+      <w:r>
+        <w:rPr/>
+      </w:r>
+    </w:p>
+    <w:p>
+      <w:pPr>
+        <w:pStyle w:val="Normal"/>
+        <w:rPr/>
+      </w:pPr>
+      <w:r>
+        <w:rPr/>
+        <w:t>(a) Plot the paths generated by the planner. (Assume the robot transverses the adjacent cells using a line that connects their centers.)</w:t>
+      </w:r>
+    </w:p>
+    <w:p>
+      <w:pPr>
+        <w:pStyle w:val="Normal"/>
+        <w:rPr/>
+      </w:pPr>
+      <w:r>
+        <w:rPr/>
         <w:drawing>
-          <wp:anchor behindDoc="0" distT="0" distB="0" distL="0" distR="0" simplePos="0" locked="0" layoutInCell="1" allowOverlap="1" relativeHeight="3">
+          <wp:anchor behindDoc="0" distT="0" distB="0" distL="0" distR="0" simplePos="0" locked="0" layoutInCell="1" allowOverlap="1" relativeHeight="9">
             <wp:simplePos x="0" y="0"/>
             <wp:positionH relativeFrom="column">
               <wp:align>center</wp:align>
             </wp:positionH>
             <wp:positionV relativeFrom="paragraph">
-              <wp:posOffset>1822450</wp:posOffset>
+              <wp:posOffset>69215</wp:posOffset>
             </wp:positionV>
-            <wp:extent cx="6332220" cy="2348865"/>
+            <wp:extent cx="3515995" cy="3515995"/>
             <wp:effectExtent l="0" t="0" r="0" b="0"/>
-            <wp:wrapSquare wrapText="largest"/>
-            <wp:docPr id="5" name="Image2" descr=""/>
+            <wp:wrapTopAndBottom/>
+            <wp:docPr id="5" name="Image1" descr=""/>
             <wp:cNvGraphicFramePr>
               <a:graphicFrameLocks xmlns:a="http://schemas.openxmlformats.org/drawingml/2006/main" noChangeAspect="1"/>
             </wp:cNvGraphicFramePr>
@@ -635,13 +761,58 @@
               <a:graphicData uri="http://schemas.openxmlformats.org/drawingml/2006/picture">
                 <pic:pic xmlns:pic="http://schemas.openxmlformats.org/drawingml/2006/picture">
                   <pic:nvPicPr>
-                    <pic:cNvPr id="5" name="Image2" descr=""/>
+                    <pic:cNvPr id="5" name="Image1" descr=""/>
                     <pic:cNvPicPr>
                       <a:picLocks noChangeAspect="1" noChangeArrowheads="1"/>
                     </pic:cNvPicPr>
                   </pic:nvPicPr>
                   <pic:blipFill>
                     <a:blip r:embed="rId6"/>
+                    <a:stretch>
+                      <a:fillRect/>
+                    </a:stretch>
+                  </pic:blipFill>
+                  <pic:spPr bwMode="auto">
+                    <a:xfrm>
+                      <a:off x="0" y="0"/>
+                      <a:ext cx="3515995" cy="3515995"/>
+                    </a:xfrm>
+                    <a:prstGeom prst="rect">
+                      <a:avLst/>
+                    </a:prstGeom>
+                  </pic:spPr>
+                </pic:pic>
+              </a:graphicData>
+            </a:graphic>
+          </wp:anchor>
+        </w:drawing>
+        <w:drawing>
+          <wp:anchor behindDoc="0" distT="0" distB="0" distL="0" distR="0" simplePos="0" locked="0" layoutInCell="1" allowOverlap="1" relativeHeight="10">
+            <wp:simplePos x="0" y="0"/>
+            <wp:positionH relativeFrom="column">
+              <wp:align>center</wp:align>
+            </wp:positionH>
+            <wp:positionV relativeFrom="paragraph">
+              <wp:posOffset>3644900</wp:posOffset>
+            </wp:positionV>
+            <wp:extent cx="6332220" cy="2348865"/>
+            <wp:effectExtent l="0" t="0" r="0" b="0"/>
+            <wp:wrapSquare wrapText="largest"/>
+            <wp:docPr id="6" name="Image2" descr=""/>
+            <wp:cNvGraphicFramePr>
+              <a:graphicFrameLocks xmlns:a="http://schemas.openxmlformats.org/drawingml/2006/main" noChangeAspect="1"/>
+            </wp:cNvGraphicFramePr>
+            <a:graphic xmlns:a="http://schemas.openxmlformats.org/drawingml/2006/main">
+              <a:graphicData uri="http://schemas.openxmlformats.org/drawingml/2006/picture">
+                <pic:pic xmlns:pic="http://schemas.openxmlformats.org/drawingml/2006/picture">
+                  <pic:nvPicPr>
+                    <pic:cNvPr id="6" name="Image2" descr=""/>
+                    <pic:cNvPicPr>
+                      <a:picLocks noChangeAspect="1" noChangeArrowheads="1"/>
+                    </pic:cNvPicPr>
+                  </pic:nvPicPr>
+                  <pic:blipFill>
+                    <a:blip r:embed="rId7"/>
                     <a:stretch>
                       <a:fillRect/>
                     </a:stretch>
@@ -678,96 +849,6 @@
       </w:pPr>
       <w:r>
         <w:rPr/>
-      </w:r>
-    </w:p>
-    <w:p>
-      <w:pPr>
-        <w:pStyle w:val="Normal"/>
-        <w:rPr/>
-      </w:pPr>
-      <w:r>
-        <w:rPr/>
-      </w:r>
-    </w:p>
-    <w:p>
-      <w:pPr>
-        <w:pStyle w:val="Normal"/>
-        <w:rPr/>
-      </w:pPr>
-      <w:r>
-        <w:rPr/>
-      </w:r>
-    </w:p>
-    <w:p>
-      <w:pPr>
-        <w:pStyle w:val="Normal"/>
-        <w:rPr/>
-      </w:pPr>
-      <w:r>
-        <w:rPr/>
-      </w:r>
-    </w:p>
-    <w:p>
-      <w:pPr>
-        <w:pStyle w:val="Normal"/>
-        <w:rPr/>
-      </w:pPr>
-      <w:r>
-        <w:rPr/>
-      </w:r>
-    </w:p>
-    <w:p>
-      <w:pPr>
-        <w:pStyle w:val="Normal"/>
-        <w:rPr/>
-      </w:pPr>
-      <w:r>
-        <w:rPr/>
-      </w:r>
-    </w:p>
-    <w:p>
-      <w:pPr>
-        <w:pStyle w:val="Normal"/>
-        <w:rPr/>
-      </w:pPr>
-      <w:r>
-        <w:rPr/>
-      </w:r>
-    </w:p>
-    <w:p>
-      <w:pPr>
-        <w:pStyle w:val="Normal"/>
-        <w:rPr/>
-      </w:pPr>
-      <w:r>
-        <w:rPr/>
-      </w:r>
-    </w:p>
-    <w:p>
-      <w:pPr>
-        <w:pStyle w:val="Normal"/>
-        <w:rPr/>
-      </w:pPr>
-      <w:r>
-        <w:rPr/>
-      </w:r>
-    </w:p>
-    <w:p>
-      <w:pPr>
-        <w:pStyle w:val="Normal"/>
-        <w:rPr/>
-      </w:pPr>
-      <w:r>
-        <w:rPr/>
-      </w:r>
-    </w:p>
-    <w:p>
-      <w:pPr>
-        <w:pStyle w:val="Normal"/>
-        <w:rPr/>
-      </w:pPr>
-      <w:r>
-        <w:rPr/>
         <w:t>(b) What are the lengths of the paths?</w:t>
       </w:r>
     </w:p>
@@ -874,7 +955,7 @@
       <w:r>
         <w:rPr/>
         <w:drawing>
-          <wp:anchor behindDoc="0" distT="0" distB="0" distL="0" distR="0" simplePos="0" locked="0" layoutInCell="1" allowOverlap="1" relativeHeight="4">
+          <wp:anchor behindDoc="0" distT="0" distB="0" distL="0" distR="0" simplePos="0" locked="0" layoutInCell="1" allowOverlap="1" relativeHeight="2">
             <wp:simplePos x="0" y="0"/>
             <wp:positionH relativeFrom="column">
               <wp:align>center</wp:align>
@@ -885,7 +966,7 @@
             <wp:extent cx="3201035" cy="2336800"/>
             <wp:effectExtent l="0" t="0" r="0" b="0"/>
             <wp:wrapSquare wrapText="largest"/>
-            <wp:docPr id="6" name="Image3" descr=""/>
+            <wp:docPr id="7" name="Image3" descr=""/>
             <wp:cNvGraphicFramePr>
               <a:graphicFrameLocks xmlns:a="http://schemas.openxmlformats.org/drawingml/2006/main" noChangeAspect="1"/>
             </wp:cNvGraphicFramePr>
@@ -893,13 +974,13 @@
               <a:graphicData uri="http://schemas.openxmlformats.org/drawingml/2006/picture">
                 <pic:pic xmlns:pic="http://schemas.openxmlformats.org/drawingml/2006/picture">
                   <pic:nvPicPr>
-                    <pic:cNvPr id="6" name="Image3" descr=""/>
+                    <pic:cNvPr id="7" name="Image3" descr=""/>
                     <pic:cNvPicPr>
                       <a:picLocks noChangeAspect="1" noChangeArrowheads="1"/>
                     </pic:cNvPicPr>
                   </pic:nvPicPr>
                   <pic:blipFill>
-                    <a:blip r:embed="rId7"/>
+                    <a:blip r:embed="rId8"/>
                     <a:srcRect l="14862" t="6581" r="13162" b="4350"/>
                     <a:stretch>
                       <a:fillRect/>
@@ -1094,7 +1175,7 @@
       <w:r>
         <w:rPr/>
         <w:drawing>
-          <wp:anchor behindDoc="0" distT="0" distB="0" distL="0" distR="0" simplePos="0" locked="0" layoutInCell="1" allowOverlap="1" relativeHeight="5">
+          <wp:anchor behindDoc="0" distT="0" distB="0" distL="0" distR="0" simplePos="0" locked="0" layoutInCell="1" allowOverlap="1" relativeHeight="3">
             <wp:simplePos x="0" y="0"/>
             <wp:positionH relativeFrom="column">
               <wp:align>center</wp:align>
@@ -1105,7 +1186,7 @@
             <wp:extent cx="3263265" cy="3263265"/>
             <wp:effectExtent l="0" t="0" r="0" b="0"/>
             <wp:wrapSquare wrapText="largest"/>
-            <wp:docPr id="7" name="Image4" descr=""/>
+            <wp:docPr id="8" name="Image4" descr=""/>
             <wp:cNvGraphicFramePr>
               <a:graphicFrameLocks xmlns:a="http://schemas.openxmlformats.org/drawingml/2006/main" noChangeAspect="1"/>
             </wp:cNvGraphicFramePr>
@@ -1113,13 +1194,13 @@
               <a:graphicData uri="http://schemas.openxmlformats.org/drawingml/2006/picture">
                 <pic:pic xmlns:pic="http://schemas.openxmlformats.org/drawingml/2006/picture">
                   <pic:nvPicPr>
-                    <pic:cNvPr id="7" name="Image4" descr=""/>
+                    <pic:cNvPr id="8" name="Image4" descr=""/>
                     <pic:cNvPicPr>
                       <a:picLocks noChangeAspect="1" noChangeArrowheads="1"/>
                     </pic:cNvPicPr>
                   </pic:nvPicPr>
                   <pic:blipFill>
-                    <a:blip r:embed="rId8"/>
+                    <a:blip r:embed="rId9"/>
                     <a:stretch>
                       <a:fillRect/>
                     </a:stretch>
@@ -1310,7 +1391,7 @@
       <w:r>
         <w:rPr/>
         <w:drawing>
-          <wp:anchor behindDoc="0" distT="0" distB="0" distL="0" distR="0" simplePos="0" locked="0" layoutInCell="1" allowOverlap="1" relativeHeight="6">
+          <wp:anchor behindDoc="0" distT="0" distB="0" distL="0" distR="0" simplePos="0" locked="0" layoutInCell="1" allowOverlap="1" relativeHeight="4">
             <wp:simplePos x="0" y="0"/>
             <wp:positionH relativeFrom="column">
               <wp:align>center</wp:align>
@@ -1321,7 +1402,7 @@
             <wp:extent cx="6332220" cy="3383280"/>
             <wp:effectExtent l="0" t="0" r="0" b="0"/>
             <wp:wrapSquare wrapText="largest"/>
-            <wp:docPr id="8" name="Image5" descr=""/>
+            <wp:docPr id="9" name="Image5" descr=""/>
             <wp:cNvGraphicFramePr>
               <a:graphicFrameLocks xmlns:a="http://schemas.openxmlformats.org/drawingml/2006/main" noChangeAspect="1"/>
             </wp:cNvGraphicFramePr>
@@ -1329,13 +1410,13 @@
               <a:graphicData uri="http://schemas.openxmlformats.org/drawingml/2006/picture">
                 <pic:pic xmlns:pic="http://schemas.openxmlformats.org/drawingml/2006/picture">
                   <pic:nvPicPr>
-                    <pic:cNvPr id="8" name="Image5" descr=""/>
+                    <pic:cNvPr id="9" name="Image5" descr=""/>
                     <pic:cNvPicPr>
                       <a:picLocks noChangeAspect="1" noChangeArrowheads="1"/>
                     </pic:cNvPicPr>
                   </pic:nvPicPr>
                   <pic:blipFill>
-                    <a:blip r:embed="rId9"/>
+                    <a:blip r:embed="rId10"/>
                     <a:stretch>
                       <a:fillRect/>
                     </a:stretch>

</xml_diff>